<commit_message>
database example netter gemaakt
</commit_message>
<xml_diff>
--- a/Documenten/history database example.docx
+++ b/Documenten/history database example.docx
@@ -8,12 +8,8 @@
           <w:lang w:val="en-US"/>
         </w:rPr>
       </w:pPr>
-      <w:r>
-        <w:rPr>
-          <w:lang w:val="en-US"/>
-        </w:rPr>
-        <w:t>History</w:t>
-      </w:r>
+      <w:bookmarkStart w:id="0" w:name="_GoBack"/>
+      <w:bookmarkEnd w:id="0"/>
     </w:p>
     <w:p>
       <w:pPr>
@@ -25,214 +21,6 @@
         <w:rPr>
           <w:lang w:val="en-US"/>
         </w:rPr>
-        <w:tab/>
-        <w:t>Player</w:t>
-      </w:r>
-    </w:p>
-    <w:p>
-      <w:pPr>
-        <w:rPr>
-          <w:lang w:val="en-US"/>
-        </w:rPr>
-      </w:pPr>
-      <w:r>
-        <w:rPr>
-          <w:lang w:val="en-US"/>
-        </w:rPr>
-        <w:tab/>
-      </w:r>
-      <w:r>
-        <w:rPr>
-          <w:lang w:val="en-US"/>
-        </w:rPr>
-        <w:tab/>
-        <w:t>Position</w:t>
-      </w:r>
-    </w:p>
-    <w:p>
-      <w:pPr>
-        <w:rPr>
-          <w:lang w:val="en-US"/>
-        </w:rPr>
-      </w:pPr>
-      <w:r>
-        <w:rPr>
-          <w:lang w:val="en-US"/>
-        </w:rPr>
-        <w:tab/>
-      </w:r>
-      <w:r>
-        <w:rPr>
-          <w:lang w:val="en-US"/>
-        </w:rPr>
-        <w:tab/>
-        <w:t>Name</w:t>
-      </w:r>
-    </w:p>
-    <w:p>
-      <w:pPr>
-        <w:rPr>
-          <w:lang w:val="en-US"/>
-        </w:rPr>
-      </w:pPr>
-      <w:r>
-        <w:rPr>
-          <w:lang w:val="en-US"/>
-        </w:rPr>
-        <w:tab/>
-        <w:t>Round</w:t>
-      </w:r>
-    </w:p>
-    <w:p>
-      <w:pPr>
-        <w:rPr>
-          <w:lang w:val="en-US"/>
-        </w:rPr>
-      </w:pPr>
-      <w:r>
-        <w:rPr>
-          <w:lang w:val="en-US"/>
-        </w:rPr>
-        <w:tab/>
-      </w:r>
-      <w:r>
-        <w:rPr>
-          <w:lang w:val="en-US"/>
-        </w:rPr>
-        <w:tab/>
-        <w:t>Big blind</w:t>
-      </w:r>
-    </w:p>
-    <w:p>
-      <w:pPr>
-        <w:rPr>
-          <w:lang w:val="en-US"/>
-        </w:rPr>
-      </w:pPr>
-      <w:r>
-        <w:rPr>
-          <w:lang w:val="en-US"/>
-        </w:rPr>
-        <w:tab/>
-      </w:r>
-      <w:r>
-        <w:rPr>
-          <w:lang w:val="en-US"/>
-        </w:rPr>
-        <w:tab/>
-        <w:t>Small blind</w:t>
-      </w:r>
-    </w:p>
-    <w:p>
-      <w:pPr>
-        <w:rPr>
-          <w:lang w:val="en-US"/>
-        </w:rPr>
-      </w:pPr>
-      <w:r>
-        <w:rPr>
-          <w:lang w:val="en-US"/>
-        </w:rPr>
-        <w:tab/>
-      </w:r>
-      <w:r>
-        <w:rPr>
-          <w:lang w:val="en-US"/>
-        </w:rPr>
-        <w:tab/>
-        <w:t>ID</w:t>
-      </w:r>
-    </w:p>
-    <w:p>
-      <w:pPr>
-        <w:rPr>
-          <w:lang w:val="en-US"/>
-        </w:rPr>
-      </w:pPr>
-      <w:r>
-        <w:rPr>
-          <w:lang w:val="en-US"/>
-        </w:rPr>
-        <w:tab/>
-      </w:r>
-      <w:r>
-        <w:rPr>
-          <w:lang w:val="en-US"/>
-        </w:rPr>
-        <w:tab/>
-      </w:r>
-    </w:p>
-    <w:p>
-      <w:pPr>
-        <w:rPr>
-          <w:lang w:val="en-US"/>
-        </w:rPr>
-      </w:pPr>
-    </w:p>
-    <w:p>
-      <w:pPr>
-        <w:rPr>
-          <w:lang w:val="en-US"/>
-        </w:rPr>
-      </w:pPr>
-    </w:p>
-    <w:p>
-      <w:pPr>
-        <w:rPr>
-          <w:lang w:val="en-US"/>
-        </w:rPr>
-      </w:pPr>
-      <w:r>
-        <w:rPr>
-          <w:lang w:val="en-US"/>
-        </w:rPr>
-        <w:t>History</w:t>
-      </w:r>
-    </w:p>
-    <w:p>
-      <w:pPr>
-        <w:rPr>
-          <w:lang w:val="en-US"/>
-        </w:rPr>
-      </w:pPr>
-      <w:r>
-        <w:rPr>
-          <w:lang w:val="en-US"/>
-        </w:rPr>
-        <w:t>Datetime – round id – player name – player position – blind (none? Big? Small?) – cards in hand – cards on table – money bet on each round</w:t>
-      </w:r>
-    </w:p>
-    <w:p>
-      <w:pPr>
-        <w:rPr>
-          <w:lang w:val="en-US"/>
-        </w:rPr>
-      </w:pPr>
-    </w:p>
-    <w:p>
-      <w:pPr>
-        <w:rPr>
-          <w:lang w:val="en-US"/>
-        </w:rPr>
-      </w:pPr>
-      <w:r>
-        <w:rPr>
-          <w:lang w:val="en-US"/>
-        </w:rPr>
-        <w:br w:type="page"/>
-      </w:r>
-    </w:p>
-    <w:p>
-      <w:pPr>
-        <w:rPr>
-          <w:lang w:val="en-US"/>
-        </w:rPr>
-      </w:pPr>
-      <w:r>
-        <w:rPr>
-          <w:lang w:val="en-US"/>
-        </w:rPr>
-        <w:lastRenderedPageBreak/>
         <w:t xml:space="preserve">Datetime – round id – </w:t>
       </w:r>
       <w:r>
@@ -245,19 +33,7 @@
         <w:rPr>
           <w:lang w:val="en-US"/>
         </w:rPr>
-        <w:t xml:space="preserve">round state – player name – player position – player bet </w:t>
-      </w:r>
-      <w:r>
-        <w:rPr>
-          <w:lang w:val="en-US"/>
-        </w:rPr>
-        <w:t>–</w:t>
-      </w:r>
-      <w:r>
-        <w:rPr>
-          <w:lang w:val="en-US"/>
-        </w:rPr>
-        <w:t xml:space="preserve"> player </w:t>
+        <w:t xml:space="preserve">round state – player name – player position – player bet – player </w:t>
       </w:r>
       <w:proofErr w:type="gramStart"/>
       <w:r>
@@ -538,15 +314,7 @@
         <w:t xml:space="preserve">– </w:t>
       </w:r>
       <w:r>
-        <w:t>turn – 2 – jan – 0.00$ - fold – big bli</w:t>
-      </w:r>
-      <w:bookmarkStart w:id="0" w:name="_GoBack"/>
-      <w:bookmarkEnd w:id="0"/>
-      <w:r>
-        <w:t xml:space="preserve">nd – harten aas + klaveren 5 - </w:t>
-      </w:r>
-      <w:r>
-        <w:t>ruiten aas + harten 2 + ruiten 7 + ruiten 9 – 0.90$</w:t>
+        <w:t>turn – 2 – jan – 0.00$ - fold – big blind – harten aas + klaveren 5 - ruiten aas + harten 2 + ruiten 7 + ruiten 9 – 0.90$</w:t>
       </w:r>
     </w:p>
     <w:p>

</xml_diff>